<commit_message>
changed some rm research files
</commit_message>
<xml_diff>
--- a/RESEARCH METHODOLOGY/RESEARCH PAPER/RM FINAL DRAFS/RM_MERGE_GROUP_09_SHORT_V4.docx
+++ b/RESEARCH METHODOLOGY/RESEARCH PAPER/RM FINAL DRAFS/RM_MERGE_GROUP_09_SHORT_V4.docx
@@ -75,6 +75,7 @@
           <w:szCs w:val="24"/>
         </w:rPr>
       </w:pPr>
+      <w:bookmarkStart w:id="0" w:name="_Hlk178427627"/>
       <w:r>
         <w:rPr>
           <w:rFonts w:ascii="Times New Roman" w:eastAsia="Times New Roman" w:hAnsi="Times New Roman" w:cs="Times New Roman"/>
@@ -97,7 +98,25 @@
           <w:sz w:val="24"/>
           <w:szCs w:val="24"/>
         </w:rPr>
-        <w:t>With nearly 1,000,000 Rohingya refugees (United Nations High Commissioner for Refugees, n.d.) currently residing in makeshift camps in Bangladesh, there is an urgent need for innovative solutions that not only provide basic accommodation but also promote productivity and self-sufficiency (Milton et al., 2017).</w:t>
+        <w:t xml:space="preserve">With </w:t>
+      </w:r>
+      <w:proofErr w:type="gramStart"/>
+      <w:r>
+        <w:rPr>
+          <w:rFonts w:ascii="Times New Roman" w:eastAsia="Times New Roman" w:hAnsi="Times New Roman" w:cs="Times New Roman"/>
+          <w:sz w:val="24"/>
+          <w:szCs w:val="24"/>
+        </w:rPr>
+        <w:t>nearly 1,000,000</w:t>
+      </w:r>
+      <w:proofErr w:type="gramEnd"/>
+      <w:r>
+        <w:rPr>
+          <w:rFonts w:ascii="Times New Roman" w:eastAsia="Times New Roman" w:hAnsi="Times New Roman" w:cs="Times New Roman"/>
+          <w:sz w:val="24"/>
+          <w:szCs w:val="24"/>
+        </w:rPr>
+        <w:t xml:space="preserve"> Rohingya refugees (United Nations High Commissioner for Refugees, n.d.) currently residing in makeshift camps in Bangladesh, there is an urgent need for innovative solutions that not only provide basic accommodation but also promote productivity and self-sufficiency (Milton et al., 2017).</w:t>
       </w:r>
       <w:r>
         <w:rPr>
@@ -137,9 +156,46 @@
           <w:sz w:val="24"/>
           <w:szCs w:val="24"/>
         </w:rPr>
-        <w:t>To illustrate the gravity of the situation, consider the story of Tasmin, a 51-year-old Rohingya woman who fled Myanmar’s Rakhine State after horrific violence was waged against her ethnic minority group in late 2017. Tasmin and her five children escaped to the forests behind their home, hiking for eleven days before reaching the Naf River, which marks the border between Myanmar and Bangladesh. Tasmin’s family was resettled in Kutupalong, where they joined nearly one million other Rohingya refugees. Tasmin's story reflects the extreme trauma and severe hardships that all Rohingya refugees endure in these overcrowded camps, where they face dire living conditions, including inadequate shelter, food shortages, and a lack of basic sanitation and healthcare (Relief International, 2019).</w:t>
-      </w:r>
-    </w:p>
+        <w:t xml:space="preserve">To illustrate the gravity of the situation, consider the story of Tasmin, a 51-year-old Rohingya woman who fled Myanmar’s Rakhine State after horrific violence </w:t>
+      </w:r>
+      <w:proofErr w:type="gramStart"/>
+      <w:r>
+        <w:rPr>
+          <w:rFonts w:ascii="Times New Roman" w:eastAsia="Times New Roman" w:hAnsi="Times New Roman" w:cs="Times New Roman"/>
+          <w:sz w:val="24"/>
+          <w:szCs w:val="24"/>
+        </w:rPr>
+        <w:t>was waged</w:t>
+      </w:r>
+      <w:proofErr w:type="gramEnd"/>
+      <w:r>
+        <w:rPr>
+          <w:rFonts w:ascii="Times New Roman" w:eastAsia="Times New Roman" w:hAnsi="Times New Roman" w:cs="Times New Roman"/>
+          <w:sz w:val="24"/>
+          <w:szCs w:val="24"/>
+        </w:rPr>
+        <w:t xml:space="preserve"> against her ethnic minority group in late 2017. Tasmin and her five children escaped to the forests behind their home, hiking for eleven days before reaching the Naf River, which marks the border between Myanmar and Bangladesh. Tasmin’s family was resettled in Kutupalong, where they joined </w:t>
+      </w:r>
+      <w:proofErr w:type="gramStart"/>
+      <w:r>
+        <w:rPr>
+          <w:rFonts w:ascii="Times New Roman" w:eastAsia="Times New Roman" w:hAnsi="Times New Roman" w:cs="Times New Roman"/>
+          <w:sz w:val="24"/>
+          <w:szCs w:val="24"/>
+        </w:rPr>
+        <w:t>nearly one</w:t>
+      </w:r>
+      <w:proofErr w:type="gramEnd"/>
+      <w:r>
+        <w:rPr>
+          <w:rFonts w:ascii="Times New Roman" w:eastAsia="Times New Roman" w:hAnsi="Times New Roman" w:cs="Times New Roman"/>
+          <w:sz w:val="24"/>
+          <w:szCs w:val="24"/>
+        </w:rPr>
+        <w:t xml:space="preserve"> million other Rohingya refugees. Tasmin's story reflects the extreme trauma and severe hardships that all Rohingya refugees endure in these overcrowded camps, where they face dire living conditions, including inadequate shelter, food shortages, and a lack of basic sanitation and healthcare (Relief International, 2019).</w:t>
+      </w:r>
+    </w:p>
+    <w:bookmarkEnd w:id="0"/>
     <w:p>
       <w:pPr>
         <w:spacing w:before="120" w:after="120" w:line="240" w:lineRule="auto"/>
@@ -696,6 +752,7 @@
           <w:szCs w:val="24"/>
         </w:rPr>
       </w:pPr>
+      <w:bookmarkStart w:id="1" w:name="_Hlk178427645"/>
       <w:r>
         <w:rPr>
           <w:rFonts w:ascii="Times New Roman" w:eastAsia="Times New Roman" w:hAnsi="Times New Roman" w:cs="Times New Roman"/>
@@ -710,15 +767,60 @@
           <w:sz w:val="24"/>
           <w:szCs w:val="24"/>
         </w:rPr>
-        <w:t>, including murders and drug offenses, has been reported in the camps, linked to armed groups like ARSA and RSO (The Daily Star, 2023). The situation is worsened by Rohingya refugees obtaining fake Bangladeshi IDs, creating instability and fear (Dhaka Tribune, 2023). Contributing factors include lack of economic opportunities and a sense of hopelessness, with jobless youths turning to crime for survival and armed groups competing in illegal activities, further escalating violence (Dhaka Tribune, 2023).</w:t>
-      </w:r>
-    </w:p>
+        <w:t xml:space="preserve">, including murders and drug offenses, has </w:t>
+      </w:r>
+      <w:proofErr w:type="gramStart"/>
+      <w:r>
+        <w:rPr>
+          <w:rFonts w:ascii="Times New Roman" w:eastAsia="Times New Roman" w:hAnsi="Times New Roman" w:cs="Times New Roman"/>
+          <w:sz w:val="24"/>
+          <w:szCs w:val="24"/>
+        </w:rPr>
+        <w:t>been reported</w:t>
+      </w:r>
+      <w:proofErr w:type="gramEnd"/>
+      <w:r>
+        <w:rPr>
+          <w:rFonts w:ascii="Times New Roman" w:eastAsia="Times New Roman" w:hAnsi="Times New Roman" w:cs="Times New Roman"/>
+          <w:sz w:val="24"/>
+          <w:szCs w:val="24"/>
+        </w:rPr>
+        <w:t xml:space="preserve"> in the camps, linked to armed groups like ARSA and RSO (The Daily Star, 2023). The situation </w:t>
+      </w:r>
+      <w:proofErr w:type="gramStart"/>
+      <w:r>
+        <w:rPr>
+          <w:rFonts w:ascii="Times New Roman" w:eastAsia="Times New Roman" w:hAnsi="Times New Roman" w:cs="Times New Roman"/>
+          <w:sz w:val="24"/>
+          <w:szCs w:val="24"/>
+        </w:rPr>
+        <w:t>is worsened</w:t>
+      </w:r>
+      <w:proofErr w:type="gramEnd"/>
+      <w:r>
+        <w:rPr>
+          <w:rFonts w:ascii="Times New Roman" w:eastAsia="Times New Roman" w:hAnsi="Times New Roman" w:cs="Times New Roman"/>
+          <w:sz w:val="24"/>
+          <w:szCs w:val="24"/>
+        </w:rPr>
+        <w:t xml:space="preserve"> by Rohingya refugees obtaining fake Bangladeshi IDs, creating instability and fear (Dhaka Tribune, 2023). Contributing factors include lack of economic opportunities and a sense of hopelessness, with jobless youths turning to crime for survival and armed groups competing in illegal activities, further escalating violence (Dhaka Tribune, 2023).</w:t>
+      </w:r>
+    </w:p>
+    <w:bookmarkEnd w:id="1"/>
     <w:p>
       <w:pPr>
         <w:pStyle w:val="NormalWeb"/>
       </w:pPr>
       <w:r>
-        <w:t>The problems that this research aims to address can be broadly summarized into two main issues:</w:t>
+        <w:t xml:space="preserve">The problems that this research aims to address can be broadly summarized into two </w:t>
+      </w:r>
+      <w:proofErr w:type="gramStart"/>
+      <w:r>
+        <w:t>main issues</w:t>
+      </w:r>
+      <w:proofErr w:type="gramEnd"/>
+      <w:r>
+        <w:t>:</w:t>
       </w:r>
     </w:p>
     <w:p>
@@ -805,21 +907,23 @@
           <w:szCs w:val="24"/>
         </w:rPr>
       </w:pPr>
+      <w:proofErr w:type="gramStart"/>
       <w:r>
         <w:rPr>
           <w:rFonts w:ascii="Times New Roman" w:eastAsia="Times New Roman" w:hAnsi="Times New Roman" w:cs="Times New Roman"/>
           <w:sz w:val="24"/>
           <w:szCs w:val="24"/>
         </w:rPr>
-        <w:t xml:space="preserve">Various studies have examined conditions in Rohingya refugee camps. Bhatia et al. (2018) highlight inadequate facilities and economic opportunities but offer no long-term solutions. Milton et al. (2017) focus on health challenges from overcrowding and poor sanitation but overlook socio-economic factors and technology's role. </w:t>
-      </w:r>
+        <w:t>Various studies</w:t>
+      </w:r>
+      <w:proofErr w:type="gramEnd"/>
       <w:r>
         <w:rPr>
           <w:rFonts w:ascii="Times New Roman" w:eastAsia="Times New Roman" w:hAnsi="Times New Roman" w:cs="Times New Roman"/>
           <w:sz w:val="24"/>
           <w:szCs w:val="24"/>
         </w:rPr>
-        <w:t xml:space="preserve">Karin et al. (2020) </w:t>
+        <w:t xml:space="preserve"> have examined conditions in Rohingya refugee camps. Bhatia et al. (2018) highlight inadequate facilities and economic opportunities but offer no long-term solutions. Milton et al. (2017) focus on health challenges from overcrowding and poor sanitation but overlook socio-economic factors and technology's role. </w:t>
       </w:r>
       <w:r>
         <w:rPr>
@@ -827,33 +931,7 @@
           <w:sz w:val="24"/>
           <w:szCs w:val="24"/>
         </w:rPr>
-        <w:t>emphasizes</w:t>
-      </w:r>
-      <w:r>
-        <w:rPr>
-          <w:rFonts w:ascii="Times New Roman" w:eastAsia="Times New Roman" w:hAnsi="Times New Roman" w:cs="Times New Roman"/>
-          <w:sz w:val="24"/>
-          <w:szCs w:val="24"/>
-        </w:rPr>
-        <w:t xml:space="preserve"> the critical dearth of food, inadequate housing facilities, and poor access to health services in Rohingya refugee camps but </w:t>
-      </w:r>
-      <w:proofErr w:type="gramStart"/>
-      <w:r>
-        <w:rPr>
-          <w:rFonts w:ascii="Times New Roman" w:eastAsia="Times New Roman" w:hAnsi="Times New Roman" w:cs="Times New Roman"/>
-          <w:sz w:val="24"/>
-          <w:szCs w:val="24"/>
-        </w:rPr>
-        <w:t>do</w:t>
-      </w:r>
-      <w:proofErr w:type="gramEnd"/>
-      <w:r>
-        <w:rPr>
-          <w:rFonts w:ascii="Times New Roman" w:eastAsia="Times New Roman" w:hAnsi="Times New Roman" w:cs="Times New Roman"/>
-          <w:sz w:val="24"/>
-          <w:szCs w:val="24"/>
-        </w:rPr>
-        <w:t xml:space="preserve"> not explore the potential role of technological advancements in addressing these issues</w:t>
+        <w:t>Karin et al. (2020) emphasizes the critical dearth of food, inadequate housing facilities, and poor access to health services in Rohingya refugee camps but do not explore the potential role of technological advancements in addressing these issues</w:t>
       </w:r>
       <w:r>
         <w:rPr>
@@ -993,7 +1071,15 @@
         </w:rPr>
       </w:pPr>
       <w:r>
-        <w:t>This research proposes an intelligent accommodation system for Rohingya refugees that integrates sustainable living conditions, productivity opportunities, and enhanced security. The goal is to create a framework addressing both immediate needs (shelter, sanitation, healthcare) and long-term sustainability (environmental practices, resource availability). Economic activities will be incorporated, promoting refugee self-reliance and transforming camps into productive communities. To address security issues like crime and armed group influence, the framework will leverage AI to enhance security measures and optimize resource allocation. Though the study does not aim to implement the system, it will offer a conceptual model answering: "</w:t>
+        <w:t xml:space="preserve">This research proposes an intelligent accommodation system for Rohingya refugees that integrates sustainable living conditions, productivity opportunities, and enhanced security. The goal is to create a framework addressing both immediate needs (shelter, sanitation, healthcare) and long-term sustainability (environmental practices, resource availability). Economic activities will be incorporated, promoting refugee </w:t>
+      </w:r>
+      <w:proofErr w:type="gramStart"/>
+      <w:r>
+        <w:t>self-reliance</w:t>
+      </w:r>
+      <w:proofErr w:type="gramEnd"/>
+      <w:r>
+        <w:t xml:space="preserve"> and transforming camps into productive communities. To address security issues like crime and armed group influence, the framework will leverage AI to enhance security measures and optimize resource allocation. Though the study does not aim to implement the system, it will offer a conceptual model answering: "</w:t>
       </w:r>
       <w:r>
         <w:rPr>
@@ -1170,7 +1256,25 @@
           <w:sz w:val="24"/>
           <w:szCs w:val="24"/>
         </w:rPr>
-        <w:t>The search strategy employed in this study was designed to locate the most relevant academic and scholarly sources across multiple databases. The selected databases include IEEE Xplore, SpringerLink, ScienceDirect, ACM Digital Library, IGI Global, Google Scholar, and Wiley Online Library. These databases offer extensive coverage of technological and humanitarian literature, essential for the interdisciplinary nature of this research.</w:t>
+        <w:t xml:space="preserve">The search strategy employed in this study </w:t>
+      </w:r>
+      <w:proofErr w:type="gramStart"/>
+      <w:r>
+        <w:rPr>
+          <w:rFonts w:ascii="Times New Roman" w:hAnsi="Times New Roman" w:cs="Times New Roman"/>
+          <w:sz w:val="24"/>
+          <w:szCs w:val="24"/>
+        </w:rPr>
+        <w:t>was designed</w:t>
+      </w:r>
+      <w:proofErr w:type="gramEnd"/>
+      <w:r>
+        <w:rPr>
+          <w:rFonts w:ascii="Times New Roman" w:hAnsi="Times New Roman" w:cs="Times New Roman"/>
+          <w:sz w:val="24"/>
+          <w:szCs w:val="24"/>
+        </w:rPr>
+        <w:t xml:space="preserve"> to locate the most relevant academic and scholarly sources across multiple databases. The selected databases include IEEE Xplore, SpringerLink, ScienceDirect, ACM Digital Library, IGI Global, Google Scholar, and Wiley Online Library. These databases offer extensive coverage of technological and humanitarian literature, essential for the interdisciplinary nature of this research.</w:t>
       </w:r>
     </w:p>
     <w:p>
@@ -1222,7 +1326,61 @@
           <w:sz w:val="24"/>
           <w:szCs w:val="24"/>
         </w:rPr>
-        <w:t>A combination of carefully selected keywords was utilized to refine and target the search results. Boolean operators were applied to manage and expand the search results effectively. The following keywords and Boolean logic were used:</w:t>
+        <w:t xml:space="preserve">A combination of carefully selected keywords </w:t>
+      </w:r>
+      <w:proofErr w:type="gramStart"/>
+      <w:r>
+        <w:rPr>
+          <w:rFonts w:ascii="Times New Roman" w:hAnsi="Times New Roman" w:cs="Times New Roman"/>
+          <w:sz w:val="24"/>
+          <w:szCs w:val="24"/>
+        </w:rPr>
+        <w:t>was utilized</w:t>
+      </w:r>
+      <w:proofErr w:type="gramEnd"/>
+      <w:r>
+        <w:rPr>
+          <w:rFonts w:ascii="Times New Roman" w:hAnsi="Times New Roman" w:cs="Times New Roman"/>
+          <w:sz w:val="24"/>
+          <w:szCs w:val="24"/>
+        </w:rPr>
+        <w:t xml:space="preserve"> to refine and target the search results. Boolean operators </w:t>
+      </w:r>
+      <w:proofErr w:type="gramStart"/>
+      <w:r>
+        <w:rPr>
+          <w:rFonts w:ascii="Times New Roman" w:hAnsi="Times New Roman" w:cs="Times New Roman"/>
+          <w:sz w:val="24"/>
+          <w:szCs w:val="24"/>
+        </w:rPr>
+        <w:t>were applied</w:t>
+      </w:r>
+      <w:proofErr w:type="gramEnd"/>
+      <w:r>
+        <w:rPr>
+          <w:rFonts w:ascii="Times New Roman" w:hAnsi="Times New Roman" w:cs="Times New Roman"/>
+          <w:sz w:val="24"/>
+          <w:szCs w:val="24"/>
+        </w:rPr>
+        <w:t xml:space="preserve"> to manage and expand the search results effectively. The following keywords and Boolean logic </w:t>
+      </w:r>
+      <w:proofErr w:type="gramStart"/>
+      <w:r>
+        <w:rPr>
+          <w:rFonts w:ascii="Times New Roman" w:hAnsi="Times New Roman" w:cs="Times New Roman"/>
+          <w:sz w:val="24"/>
+          <w:szCs w:val="24"/>
+        </w:rPr>
+        <w:t>were used</w:t>
+      </w:r>
+      <w:proofErr w:type="gramEnd"/>
+      <w:r>
+        <w:rPr>
+          <w:rFonts w:ascii="Times New Roman" w:hAnsi="Times New Roman" w:cs="Times New Roman"/>
+          <w:sz w:val="24"/>
+          <w:szCs w:val="24"/>
+        </w:rPr>
+        <w:t>:</w:t>
       </w:r>
     </w:p>
     <w:p>
@@ -1270,7 +1428,25 @@
           <w:sz w:val="24"/>
           <w:szCs w:val="24"/>
         </w:rPr>
-        <w:t>"refugee productivity" OR "sustainable refugee camps"</w:t>
+        <w:t>"</w:t>
+      </w:r>
+      <w:proofErr w:type="gramStart"/>
+      <w:r>
+        <w:rPr>
+          <w:rFonts w:ascii="Times New Roman" w:hAnsi="Times New Roman" w:cs="Times New Roman"/>
+          <w:sz w:val="24"/>
+          <w:szCs w:val="24"/>
+        </w:rPr>
+        <w:t>refugee</w:t>
+      </w:r>
+      <w:proofErr w:type="gramEnd"/>
+      <w:r>
+        <w:rPr>
+          <w:rFonts w:ascii="Times New Roman" w:hAnsi="Times New Roman" w:cs="Times New Roman"/>
+          <w:sz w:val="24"/>
+          <w:szCs w:val="24"/>
+        </w:rPr>
+        <w:t xml:space="preserve"> productivity" OR "sustainable refugee camps"</w:t>
       </w:r>
     </w:p>
     <w:p>
@@ -1366,7 +1542,25 @@
           <w:sz w:val="24"/>
           <w:szCs w:val="24"/>
         </w:rPr>
-        <w:t>In addition to the primary search using databases, both forward and backward citation search techniques were employed. This included reviewing the references cited in key articles (backward search) as well as identifying more recent publications that cited these articles (forward search). This approach ensured that all relevant literature, including the most recent studies, was considered in the review process. This comprehensive search strategy minimizes the risk of omitting any critical studies or emerging research.</w:t>
+        <w:t xml:space="preserve">In addition to the primary search using databases, both forward and backward citation search techniques were employed. This included reviewing the references cited in key articles (backward search) as well as identifying more recent publications that cited these articles (forward search). This approach ensured that all relevant literature, including the most recent studies, </w:t>
+      </w:r>
+      <w:proofErr w:type="gramStart"/>
+      <w:r>
+        <w:rPr>
+          <w:rFonts w:ascii="Times New Roman" w:hAnsi="Times New Roman" w:cs="Times New Roman"/>
+          <w:sz w:val="24"/>
+          <w:szCs w:val="24"/>
+        </w:rPr>
+        <w:t>was considered</w:t>
+      </w:r>
+      <w:proofErr w:type="gramEnd"/>
+      <w:r>
+        <w:rPr>
+          <w:rFonts w:ascii="Times New Roman" w:hAnsi="Times New Roman" w:cs="Times New Roman"/>
+          <w:sz w:val="24"/>
+          <w:szCs w:val="24"/>
+        </w:rPr>
+        <w:t xml:space="preserve"> in the review process. This comprehensive search strategy minimizes the risk of omitting any critical studies or emerging research.</w:t>
       </w:r>
     </w:p>
     <w:p>
@@ -1421,7 +1615,25 @@
           <w:sz w:val="24"/>
           <w:szCs w:val="24"/>
         </w:rPr>
-        <w:t>To ensure the relevance and quality of the reviewed literature, specific inclusion and exclusion criteria were applied throughout the selection process.</w:t>
+        <w:t xml:space="preserve">To ensure the relevance and quality of the reviewed literature, specific inclusion and exclusion criteria </w:t>
+      </w:r>
+      <w:proofErr w:type="gramStart"/>
+      <w:r>
+        <w:rPr>
+          <w:rFonts w:ascii="Times New Roman" w:hAnsi="Times New Roman" w:cs="Times New Roman"/>
+          <w:sz w:val="24"/>
+          <w:szCs w:val="24"/>
+        </w:rPr>
+        <w:t>were applied</w:t>
+      </w:r>
+      <w:proofErr w:type="gramEnd"/>
+      <w:r>
+        <w:rPr>
+          <w:rFonts w:ascii="Times New Roman" w:hAnsi="Times New Roman" w:cs="Times New Roman"/>
+          <w:sz w:val="24"/>
+          <w:szCs w:val="24"/>
+        </w:rPr>
+        <w:t xml:space="preserve"> throughout the selection process.</w:t>
       </w:r>
     </w:p>
     <w:p>
@@ -1803,8 +2015,18 @@
           <w:sz w:val="24"/>
           <w:szCs w:val="24"/>
         </w:rPr>
-        <w:t>The selection process was designed to systematically screen studies based on their relevance to the research question</w:t>
-      </w:r>
+        <w:t xml:space="preserve">The selection process was designed to systematically screen studies based on their relevance to the research </w:t>
+      </w:r>
+      <w:proofErr w:type="gramStart"/>
+      <w:r>
+        <w:rPr>
+          <w:rFonts w:ascii="Times New Roman" w:hAnsi="Times New Roman" w:cs="Times New Roman"/>
+          <w:sz w:val="24"/>
+          <w:szCs w:val="24"/>
+        </w:rPr>
+        <w:t>question</w:t>
+      </w:r>
+      <w:proofErr w:type="gramEnd"/>
     </w:p>
     <w:p>
       <w:pPr>
@@ -1860,7 +2082,43 @@
           <w:sz w:val="24"/>
           <w:szCs w:val="24"/>
         </w:rPr>
-        <w:t>An initial search of the academic databases yielded 87 articles after applying the defined keywords. Titles and abstracts of these papers were reviewed to determine their relevance to the research question. This initial screening was based on whether the articles mentioned AI, refugee accommodation, and security systems, among other factors.</w:t>
+        <w:t xml:space="preserve">An initial search of the academic databases yielded </w:t>
+      </w:r>
+      <w:proofErr w:type="gramStart"/>
+      <w:r>
+        <w:rPr>
+          <w:rFonts w:ascii="Times New Roman" w:hAnsi="Times New Roman" w:cs="Times New Roman"/>
+          <w:sz w:val="24"/>
+          <w:szCs w:val="24"/>
+        </w:rPr>
+        <w:t>87</w:t>
+      </w:r>
+      <w:proofErr w:type="gramEnd"/>
+      <w:r>
+        <w:rPr>
+          <w:rFonts w:ascii="Times New Roman" w:hAnsi="Times New Roman" w:cs="Times New Roman"/>
+          <w:sz w:val="24"/>
+          <w:szCs w:val="24"/>
+        </w:rPr>
+        <w:t xml:space="preserve"> articles after applying the defined keywords. Titles and abstracts of these papers </w:t>
+      </w:r>
+      <w:proofErr w:type="gramStart"/>
+      <w:r>
+        <w:rPr>
+          <w:rFonts w:ascii="Times New Roman" w:hAnsi="Times New Roman" w:cs="Times New Roman"/>
+          <w:sz w:val="24"/>
+          <w:szCs w:val="24"/>
+        </w:rPr>
+        <w:t>were reviewed</w:t>
+      </w:r>
+      <w:proofErr w:type="gramEnd"/>
+      <w:r>
+        <w:rPr>
+          <w:rFonts w:ascii="Times New Roman" w:hAnsi="Times New Roman" w:cs="Times New Roman"/>
+          <w:sz w:val="24"/>
+          <w:szCs w:val="24"/>
+        </w:rPr>
+        <w:t xml:space="preserve"> to determine their relevance to the research question. This initial screening was based on whether the articles mentioned AI, refugee accommodation, and security systems, among other factors.</w:t>
       </w:r>
     </w:p>
     <w:p>
@@ -1915,7 +2173,43 @@
           <w:sz w:val="24"/>
           <w:szCs w:val="24"/>
         </w:rPr>
-        <w:t>Following the initial screening, the inclusion and exclusion criteria were applied to refine the list. This stage involved filtering out studies that lacked peer-reviewed rigor or relevance to AI-driven accommodation systems for Rohingya refugees. After this stage, 30 articles remained for further review.</w:t>
+        <w:t xml:space="preserve">Following the initial screening, the inclusion and exclusion criteria </w:t>
+      </w:r>
+      <w:proofErr w:type="gramStart"/>
+      <w:r>
+        <w:rPr>
+          <w:rFonts w:ascii="Times New Roman" w:hAnsi="Times New Roman" w:cs="Times New Roman"/>
+          <w:sz w:val="24"/>
+          <w:szCs w:val="24"/>
+        </w:rPr>
+        <w:t>were applied</w:t>
+      </w:r>
+      <w:proofErr w:type="gramEnd"/>
+      <w:r>
+        <w:rPr>
+          <w:rFonts w:ascii="Times New Roman" w:hAnsi="Times New Roman" w:cs="Times New Roman"/>
+          <w:sz w:val="24"/>
+          <w:szCs w:val="24"/>
+        </w:rPr>
+        <w:t xml:space="preserve"> to refine the list. This stage involved filtering out studies that lacked peer-reviewed rigor or relevance to AI-driven accommodation systems for Rohingya refugees. After this stage, </w:t>
+      </w:r>
+      <w:proofErr w:type="gramStart"/>
+      <w:r>
+        <w:rPr>
+          <w:rFonts w:ascii="Times New Roman" w:hAnsi="Times New Roman" w:cs="Times New Roman"/>
+          <w:sz w:val="24"/>
+          <w:szCs w:val="24"/>
+        </w:rPr>
+        <w:t>30</w:t>
+      </w:r>
+      <w:proofErr w:type="gramEnd"/>
+      <w:r>
+        <w:rPr>
+          <w:rFonts w:ascii="Times New Roman" w:hAnsi="Times New Roman" w:cs="Times New Roman"/>
+          <w:sz w:val="24"/>
+          <w:szCs w:val="24"/>
+        </w:rPr>
+        <w:t xml:space="preserve"> articles remained for further review.</w:t>
       </w:r>
     </w:p>
     <w:p>
@@ -1969,8 +2263,45 @@
           <w:sz w:val="24"/>
           <w:szCs w:val="24"/>
         </w:rPr>
-        <w:t xml:space="preserve">A detailed review was conducted on the remaining 30 articles, which led to a final selection of 13 studies. These were chosen based on their direct relevance to the research objectives, as well as their methodological rigor. Both free full-text articles and those available only through abstracts </w:t>
-      </w:r>
+        <w:t xml:space="preserve">A detailed review was conducted on the remaining </w:t>
+      </w:r>
+      <w:proofErr w:type="gramStart"/>
+      <w:r>
+        <w:rPr>
+          <w:rFonts w:ascii="Times New Roman" w:hAnsi="Times New Roman" w:cs="Times New Roman"/>
+          <w:sz w:val="24"/>
+          <w:szCs w:val="24"/>
+        </w:rPr>
+        <w:t>30</w:t>
+      </w:r>
+      <w:proofErr w:type="gramEnd"/>
+      <w:r>
+        <w:rPr>
+          <w:rFonts w:ascii="Times New Roman" w:hAnsi="Times New Roman" w:cs="Times New Roman"/>
+          <w:sz w:val="24"/>
+          <w:szCs w:val="24"/>
+        </w:rPr>
+        <w:t xml:space="preserve"> articles, which led to a final selection of 13 studies. These </w:t>
+      </w:r>
+      <w:proofErr w:type="gramStart"/>
+      <w:r>
+        <w:rPr>
+          <w:rFonts w:ascii="Times New Roman" w:hAnsi="Times New Roman" w:cs="Times New Roman"/>
+          <w:sz w:val="24"/>
+          <w:szCs w:val="24"/>
+        </w:rPr>
+        <w:t>were chosen</w:t>
+      </w:r>
+      <w:proofErr w:type="gramEnd"/>
+      <w:r>
+        <w:rPr>
+          <w:rFonts w:ascii="Times New Roman" w:hAnsi="Times New Roman" w:cs="Times New Roman"/>
+          <w:sz w:val="24"/>
+          <w:szCs w:val="24"/>
+        </w:rPr>
+        <w:t xml:space="preserve"> based on their direct relevance to the research objectives, as well as their methodological rigor. Both free full-text articles and those available only through abstracts </w:t>
+      </w:r>
+      <w:proofErr w:type="gramStart"/>
       <w:r>
         <w:rPr>
           <w:rFonts w:ascii="Times New Roman" w:hAnsi="Times New Roman" w:cs="Times New Roman"/>
@@ -1978,7 +2309,16 @@
           <w:szCs w:val="24"/>
         </w:rPr>
         <w:lastRenderedPageBreak/>
-        <w:t>were considered in this review, with abstracts used to extract data when full texts were not accessible.</w:t>
+        <w:t>were considered</w:t>
+      </w:r>
+      <w:proofErr w:type="gramEnd"/>
+      <w:r>
+        <w:rPr>
+          <w:rFonts w:ascii="Times New Roman" w:hAnsi="Times New Roman" w:cs="Times New Roman"/>
+          <w:sz w:val="24"/>
+          <w:szCs w:val="24"/>
+        </w:rPr>
+        <w:t xml:space="preserve"> in this review, with abstracts used to extract data when full texts were not accessible.</w:t>
       </w:r>
     </w:p>
     <w:p>
@@ -2000,7 +2340,7 @@
           <w:szCs w:val="24"/>
         </w:rPr>
         <w:drawing>
-          <wp:anchor distT="0" distB="0" distL="114300" distR="114300" simplePos="0" relativeHeight="251665408" behindDoc="0" locked="0" layoutInCell="1" allowOverlap="1" wp14:anchorId="35579B3B" wp14:editId="1593F488">
+          <wp:anchor distT="0" distB="0" distL="114300" distR="114300" simplePos="0" relativeHeight="251665408" behindDoc="0" locked="0" layoutInCell="1" allowOverlap="1" wp14:anchorId="35579B3B" wp14:editId="6FEDE58D">
             <wp:simplePos x="0" y="0"/>
             <wp:positionH relativeFrom="column">
               <wp:posOffset>770890</wp:posOffset>
@@ -2373,7 +2713,43 @@
           <w:sz w:val="24"/>
           <w:szCs w:val="24"/>
         </w:rPr>
-        <w:t>Data extraction was performed with a standardized approach to ensure consistency. For freely available articles, detailed information was gathered from all sections including the abstract, methodology, results, and discussion. For articles where only abstracts were accessible, data extraction focused on the abstracts. This method facilitated a broad review of available literature while acknowledging the limitations imposed by paywalls.</w:t>
+        <w:t xml:space="preserve">Data extraction </w:t>
+      </w:r>
+      <w:proofErr w:type="gramStart"/>
+      <w:r>
+        <w:rPr>
+          <w:rFonts w:ascii="Times New Roman" w:hAnsi="Times New Roman" w:cs="Times New Roman"/>
+          <w:sz w:val="24"/>
+          <w:szCs w:val="24"/>
+        </w:rPr>
+        <w:t>was performed</w:t>
+      </w:r>
+      <w:proofErr w:type="gramEnd"/>
+      <w:r>
+        <w:rPr>
+          <w:rFonts w:ascii="Times New Roman" w:hAnsi="Times New Roman" w:cs="Times New Roman"/>
+          <w:sz w:val="24"/>
+          <w:szCs w:val="24"/>
+        </w:rPr>
+        <w:t xml:space="preserve"> with a standardized approach to ensure consistency. For freely available articles, detailed information </w:t>
+      </w:r>
+      <w:proofErr w:type="gramStart"/>
+      <w:r>
+        <w:rPr>
+          <w:rFonts w:ascii="Times New Roman" w:hAnsi="Times New Roman" w:cs="Times New Roman"/>
+          <w:sz w:val="24"/>
+          <w:szCs w:val="24"/>
+        </w:rPr>
+        <w:t>was gathered</w:t>
+      </w:r>
+      <w:proofErr w:type="gramEnd"/>
+      <w:r>
+        <w:rPr>
+          <w:rFonts w:ascii="Times New Roman" w:hAnsi="Times New Roman" w:cs="Times New Roman"/>
+          <w:sz w:val="24"/>
+          <w:szCs w:val="24"/>
+        </w:rPr>
+        <w:t xml:space="preserve"> from all sections including the abstract, methodology, results, and discussion. For articles where only abstracts were accessible, data extraction focused on the abstracts. This method facilitated a broad review of available literature while acknowledging the limitations imposed by paywalls.</w:t>
       </w:r>
     </w:p>
     <w:p>
@@ -2427,7 +2803,61 @@
           <w:sz w:val="24"/>
           <w:szCs w:val="24"/>
         </w:rPr>
-        <w:t>A standardized data extraction form was used to methodically collect information from each study. For fully accessible articles, comprehensive data were extracted across all sections: abstract, introduction, methodology, results, and conclusions. This thorough examination was aimed at obtaining a holistic understanding of each study's contributions. For articles limited to abstracts, the extraction focused on gleaning the most significant points that related to the research objectives of developing an intelligent accommodation system for Rohingya refugees.</w:t>
+        <w:t xml:space="preserve">A standardized data extraction form </w:t>
+      </w:r>
+      <w:proofErr w:type="gramStart"/>
+      <w:r>
+        <w:rPr>
+          <w:rFonts w:ascii="Times New Roman" w:hAnsi="Times New Roman" w:cs="Times New Roman"/>
+          <w:sz w:val="24"/>
+          <w:szCs w:val="24"/>
+        </w:rPr>
+        <w:t>was used</w:t>
+      </w:r>
+      <w:proofErr w:type="gramEnd"/>
+      <w:r>
+        <w:rPr>
+          <w:rFonts w:ascii="Times New Roman" w:hAnsi="Times New Roman" w:cs="Times New Roman"/>
+          <w:sz w:val="24"/>
+          <w:szCs w:val="24"/>
+        </w:rPr>
+        <w:t xml:space="preserve"> to methodically collect information from each study. For fully accessible articles, comprehensive data </w:t>
+      </w:r>
+      <w:proofErr w:type="gramStart"/>
+      <w:r>
+        <w:rPr>
+          <w:rFonts w:ascii="Times New Roman" w:hAnsi="Times New Roman" w:cs="Times New Roman"/>
+          <w:sz w:val="24"/>
+          <w:szCs w:val="24"/>
+        </w:rPr>
+        <w:t>were extracted</w:t>
+      </w:r>
+      <w:proofErr w:type="gramEnd"/>
+      <w:r>
+        <w:rPr>
+          <w:rFonts w:ascii="Times New Roman" w:hAnsi="Times New Roman" w:cs="Times New Roman"/>
+          <w:sz w:val="24"/>
+          <w:szCs w:val="24"/>
+        </w:rPr>
+        <w:t xml:space="preserve"> across all sections: abstract, introduction, methodology, results, and conclusions. This thorough examination </w:t>
+      </w:r>
+      <w:proofErr w:type="gramStart"/>
+      <w:r>
+        <w:rPr>
+          <w:rFonts w:ascii="Times New Roman" w:hAnsi="Times New Roman" w:cs="Times New Roman"/>
+          <w:sz w:val="24"/>
+          <w:szCs w:val="24"/>
+        </w:rPr>
+        <w:t>was aimed</w:t>
+      </w:r>
+      <w:proofErr w:type="gramEnd"/>
+      <w:r>
+        <w:rPr>
+          <w:rFonts w:ascii="Times New Roman" w:hAnsi="Times New Roman" w:cs="Times New Roman"/>
+          <w:sz w:val="24"/>
+          <w:szCs w:val="24"/>
+        </w:rPr>
+        <w:t xml:space="preserve"> at obtaining a holistic understanding of each study's contributions. For articles limited to abstracts, the extraction focused on gleaning the most significant points that related to the research objectives of developing an intelligent accommodation system for Rohingya refugees.</w:t>
       </w:r>
     </w:p>
     <w:p>
@@ -2499,7 +2929,43 @@
           <w:sz w:val="24"/>
           <w:szCs w:val="24"/>
         </w:rPr>
-        <w:t>Quality assessment was performed on the selected studies based on criteria including citation count, publication in high-impact journals, and the rigor of the methodology employed. This rigorous assessment ensured that only high-quality studies were included in the synthesis, enhancing the credibility and impact of the research findings.</w:t>
+        <w:t xml:space="preserve">Quality assessment </w:t>
+      </w:r>
+      <w:proofErr w:type="gramStart"/>
+      <w:r>
+        <w:rPr>
+          <w:rFonts w:ascii="Times New Roman" w:hAnsi="Times New Roman" w:cs="Times New Roman"/>
+          <w:sz w:val="24"/>
+          <w:szCs w:val="24"/>
+        </w:rPr>
+        <w:t>was performed</w:t>
+      </w:r>
+      <w:proofErr w:type="gramEnd"/>
+      <w:r>
+        <w:rPr>
+          <w:rFonts w:ascii="Times New Roman" w:hAnsi="Times New Roman" w:cs="Times New Roman"/>
+          <w:sz w:val="24"/>
+          <w:szCs w:val="24"/>
+        </w:rPr>
+        <w:t xml:space="preserve"> on the selected studies based on criteria including citation count, publication in high-impact journals, and the rigor of the methodology employed. This rigorous assessment ensured that only high-quality studies </w:t>
+      </w:r>
+      <w:proofErr w:type="gramStart"/>
+      <w:r>
+        <w:rPr>
+          <w:rFonts w:ascii="Times New Roman" w:hAnsi="Times New Roman" w:cs="Times New Roman"/>
+          <w:sz w:val="24"/>
+          <w:szCs w:val="24"/>
+        </w:rPr>
+        <w:t>were included</w:t>
+      </w:r>
+      <w:proofErr w:type="gramEnd"/>
+      <w:r>
+        <w:rPr>
+          <w:rFonts w:ascii="Times New Roman" w:hAnsi="Times New Roman" w:cs="Times New Roman"/>
+          <w:sz w:val="24"/>
+          <w:szCs w:val="24"/>
+        </w:rPr>
+        <w:t xml:space="preserve"> in the synthesis, enhancing the credibility and impact of the research findings.</w:t>
       </w:r>
     </w:p>
     <w:p>
@@ -2577,15 +3043,25 @@
           <w:szCs w:val="24"/>
         </w:rPr>
       </w:pPr>
-      <w:bookmarkStart w:id="0" w:name="_Hlk177601030"/>
-      <w:r>
-        <w:rPr>
-          <w:rFonts w:ascii="Times New Roman" w:hAnsi="Times New Roman" w:cs="Times New Roman"/>
-          <w:sz w:val="24"/>
-          <w:szCs w:val="24"/>
-        </w:rPr>
-        <w:t>The following table summarizes the key findings from the reviewed literature, highlighting relevant insights and data that inform the development and validation of the proposed solution</w:t>
-      </w:r>
+      <w:bookmarkStart w:id="2" w:name="_Hlk177601030"/>
+      <w:r>
+        <w:rPr>
+          <w:rFonts w:ascii="Times New Roman" w:hAnsi="Times New Roman" w:cs="Times New Roman"/>
+          <w:sz w:val="24"/>
+          <w:szCs w:val="24"/>
+        </w:rPr>
+        <w:t xml:space="preserve">The following table summarizes the key findings from the reviewed literature, highlighting relevant insights and data that inform the development and validation of the proposed </w:t>
+      </w:r>
+      <w:proofErr w:type="gramStart"/>
+      <w:r>
+        <w:rPr>
+          <w:rFonts w:ascii="Times New Roman" w:hAnsi="Times New Roman" w:cs="Times New Roman"/>
+          <w:sz w:val="24"/>
+          <w:szCs w:val="24"/>
+        </w:rPr>
+        <w:t>solution</w:t>
+      </w:r>
+      <w:proofErr w:type="gramEnd"/>
     </w:p>
     <w:tbl>
       <w:tblPr>
@@ -2859,7 +3335,31 @@
                 <w:sz w:val="24"/>
                 <w:szCs w:val="24"/>
               </w:rPr>
-              <w:t xml:space="preserve">Dala, A., Darweesh, A., Misselwitz, P., &amp; Steigemann A. (2018). Planning the Ideal Refugee Camp A Critical Interrogation of Recent Planning Innovations in Jordan and Germany. </w:t>
+              <w:t xml:space="preserve">Dala, A., Darweesh, A., Misselwitz, P., &amp; Steigemann A. (2018). Planning the Ideal Refugee Camp </w:t>
+            </w:r>
+            <w:proofErr w:type="gramStart"/>
+            <w:r>
+              <w:rPr>
+                <w:rFonts w:ascii="Times New Roman" w:hAnsi="Times New Roman" w:cs="Times New Roman"/>
+                <w:b/>
+                <w:bCs/>
+                <w:color w:val="000000"/>
+                <w:sz w:val="24"/>
+                <w:szCs w:val="24"/>
+              </w:rPr>
+              <w:t>A</w:t>
+            </w:r>
+            <w:proofErr w:type="gramEnd"/>
+            <w:r>
+              <w:rPr>
+                <w:rFonts w:ascii="Times New Roman" w:hAnsi="Times New Roman" w:cs="Times New Roman"/>
+                <w:b/>
+                <w:bCs/>
+                <w:color w:val="000000"/>
+                <w:sz w:val="24"/>
+                <w:szCs w:val="24"/>
+              </w:rPr>
+              <w:t xml:space="preserve"> Critical Interrogation of Recent Planning Innovations in Jordan and Germany. </w:t>
             </w:r>
             <w:r>
               <w:rPr>
@@ -3278,7 +3778,25 @@
                 <w:sz w:val="24"/>
                 <w:szCs w:val="24"/>
               </w:rPr>
-              <w:t>The paper highlights that the influx of refugees, like Syrians in Turkey, significantly affects local labor markets, often increasing unemployment and informal employment. It emphasizes the need for effective integration strategies to enhance productivity and security. These insights can guide the development of an intelligent accommodation system for Rohingya refugees, focusing on labor market integration and secure living conditions to foster community stability.</w:t>
+              <w:t xml:space="preserve">The paper highlights that the influx of refugees, like Syrians in </w:t>
+            </w:r>
+            <w:proofErr w:type="gramStart"/>
+            <w:r>
+              <w:rPr>
+                <w:rFonts w:ascii="Times New Roman" w:hAnsi="Times New Roman" w:cs="Times New Roman"/>
+                <w:sz w:val="24"/>
+                <w:szCs w:val="24"/>
+              </w:rPr>
+              <w:t>Turkey</w:t>
+            </w:r>
+            <w:proofErr w:type="gramEnd"/>
+            <w:r>
+              <w:rPr>
+                <w:rFonts w:ascii="Times New Roman" w:hAnsi="Times New Roman" w:cs="Times New Roman"/>
+                <w:sz w:val="24"/>
+                <w:szCs w:val="24"/>
+              </w:rPr>
+              <w:t>, significantly affects local labor markets, often increasing unemployment and informal employment. It emphasizes the need for effective integration strategies to enhance productivity and security. These insights can guide the development of an intelligent accommodation system for Rohingya refugees, focusing on labor market integration and secure living conditions to foster community stability.</w:t>
             </w:r>
           </w:p>
         </w:tc>
@@ -3638,13 +4156,35 @@
                 <w:szCs w:val="24"/>
                 <w:shd w:val="clear" w:color="auto" w:fill="F9F9FE"/>
               </w:rPr>
-              <w:t>The paper finds that the Rohingya crisis is seen as a non-traditional security threat in Bangladesh, contributing to religious fundamentalism and challenging governance and civil service integrity. Addressing involvement in transnational crime and distinguishing between moderate and radical elements is crucial for regional security and stability.</w:t>
+              <w:t xml:space="preserve">The paper finds that the Rohingya crisis </w:t>
+            </w:r>
+            <w:proofErr w:type="gramStart"/>
+            <w:r>
+              <w:rPr>
+                <w:rFonts w:ascii="Times New Roman" w:hAnsi="Times New Roman" w:cs="Times New Roman"/>
+                <w:color w:val="000000" w:themeColor="text1"/>
+                <w:sz w:val="24"/>
+                <w:szCs w:val="24"/>
+                <w:shd w:val="clear" w:color="auto" w:fill="F9F9FE"/>
+              </w:rPr>
+              <w:t>is seen</w:t>
+            </w:r>
+            <w:proofErr w:type="gramEnd"/>
+            <w:r>
+              <w:rPr>
+                <w:rFonts w:ascii="Times New Roman" w:hAnsi="Times New Roman" w:cs="Times New Roman"/>
+                <w:color w:val="000000" w:themeColor="text1"/>
+                <w:sz w:val="24"/>
+                <w:szCs w:val="24"/>
+                <w:shd w:val="clear" w:color="auto" w:fill="F9F9FE"/>
+              </w:rPr>
+              <w:t xml:space="preserve"> as a non-traditional security threat in Bangladesh, contributing to religious fundamentalism and challenging governance and civil service integrity. Addressing involvement in transnational crime and distinguishing between moderate and radical elements is crucial for regional security and stability.</w:t>
             </w:r>
           </w:p>
         </w:tc>
       </w:tr>
     </w:tbl>
-    <w:bookmarkEnd w:id="0"/>
+    <w:bookmarkEnd w:id="2"/>
     <w:p>
       <w:pPr>
         <w:spacing w:before="120" w:after="120" w:line="240" w:lineRule="auto"/>
@@ -3722,7 +4262,7 @@
           <w:szCs w:val="24"/>
         </w:rPr>
       </w:pPr>
-      <w:bookmarkStart w:id="1" w:name="_Hlk177601565"/>
+      <w:bookmarkStart w:id="3" w:name="_Hlk177601565"/>
       <w:r>
         <w:rPr>
           <w:rFonts w:ascii="Times New Roman" w:hAnsi="Times New Roman" w:cs="Times New Roman"/>
@@ -3857,7 +4397,25 @@
           <w:sz w:val="24"/>
           <w:szCs w:val="24"/>
         </w:rPr>
-        <w:t>Implement innovative urban planning designs, as highlighted in several papers, with adaptable and sustainable infrastructure. Integrate local knowledge and technology to foster self-determination and economic productivity while maintaining security. Incorporate sustainable practices like solar power and eco-friendly materials to address resource needs and reduce environmental impact.</w:t>
+        <w:t xml:space="preserve">Implement innovative urban planning designs, as highlighted in </w:t>
+      </w:r>
+      <w:proofErr w:type="gramStart"/>
+      <w:r>
+        <w:rPr>
+          <w:rFonts w:ascii="Times New Roman" w:eastAsia="Times New Roman" w:hAnsi="Symbol" w:cs="Times New Roman"/>
+          <w:sz w:val="24"/>
+          <w:szCs w:val="24"/>
+        </w:rPr>
+        <w:t>several</w:t>
+      </w:r>
+      <w:proofErr w:type="gramEnd"/>
+      <w:r>
+        <w:rPr>
+          <w:rFonts w:ascii="Times New Roman" w:eastAsia="Times New Roman" w:hAnsi="Symbol" w:cs="Times New Roman"/>
+          <w:sz w:val="24"/>
+          <w:szCs w:val="24"/>
+        </w:rPr>
+        <w:t xml:space="preserve"> papers, with adaptable and sustainable infrastructure. Integrate local knowledge and technology to foster self-determination and economic productivity while maintaining security. Incorporate sustainable practices like solar power and eco-friendly materials to address resource needs and reduce environmental impact.</w:t>
       </w:r>
     </w:p>
     <w:p>
@@ -3878,17 +4436,7 @@
           <w:sz w:val="24"/>
           <w:szCs w:val="24"/>
         </w:rPr>
-        <w:t xml:space="preserve">3. </w:t>
-      </w:r>
-      <w:r>
-        <w:rPr>
-          <w:rFonts w:ascii="Times New Roman" w:eastAsia="Times New Roman" w:hAnsi="Symbol" w:cs="Times New Roman"/>
-          <w:b/>
-          <w:bCs/>
-          <w:sz w:val="24"/>
-          <w:szCs w:val="24"/>
-        </w:rPr>
-        <w:t>Economic Empowerment:</w:t>
+        <w:t>3. Economic Empowerment:</w:t>
       </w:r>
     </w:p>
     <w:p>
@@ -3928,42 +4476,26 @@
           <w:sz w:val="24"/>
           <w:szCs w:val="24"/>
         </w:rPr>
-        <w:t xml:space="preserve"> </w:t>
-      </w:r>
-      <w:r>
+        <w:t xml:space="preserve"> (2024) and Filipski et al. (2020). Utilize AI tools to match skills with opportunities and offer virtual training programs to boost productivity. Aim to integrate refugees into the local economy by providing access to resources, markets, and encouraging entrepreneurship.</w:t>
+      </w:r>
+    </w:p>
+    <w:p>
+      <w:pPr>
+        <w:spacing w:before="120" w:after="120"/>
+        <w:jc w:val="both"/>
         <w:rPr>
           <w:rFonts w:ascii="Times New Roman" w:eastAsia="Times New Roman" w:hAnsi="Symbol" w:cs="Times New Roman"/>
           <w:sz w:val="24"/>
           <w:szCs w:val="24"/>
         </w:rPr>
-        <w:t>(2024) and Filipski et al. (2020). Utilize AI tools to match skills with opportunities and offer virtual training programs to boost productivity. Aim to integrate refugees into the local economy by providing access to resources, markets, and encouraging entrepreneurship.</w:t>
-      </w:r>
-    </w:p>
-    <w:p>
-      <w:pPr>
-        <w:spacing w:before="120" w:after="120"/>
-        <w:jc w:val="both"/>
+      </w:pPr>
+      <w:r>
         <w:rPr>
           <w:rFonts w:ascii="Times New Roman" w:eastAsia="Times New Roman" w:hAnsi="Symbol" w:cs="Times New Roman"/>
           <w:sz w:val="24"/>
           <w:szCs w:val="24"/>
         </w:rPr>
-      </w:pPr>
-      <w:r>
-        <w:rPr>
-          <w:rFonts w:ascii="Times New Roman" w:eastAsia="Times New Roman" w:hAnsi="Symbol" w:cs="Times New Roman"/>
-          <w:sz w:val="24"/>
-          <w:szCs w:val="24"/>
-        </w:rPr>
-        <w:t>4.</w:t>
-      </w:r>
-      <w:r>
-        <w:rPr>
-          <w:rFonts w:ascii="Times New Roman" w:eastAsia="Times New Roman" w:hAnsi="Symbol" w:cs="Times New Roman"/>
-          <w:sz w:val="24"/>
-          <w:szCs w:val="24"/>
-        </w:rPr>
-        <w:t xml:space="preserve"> </w:t>
+        <w:t xml:space="preserve">4. </w:t>
       </w:r>
       <w:r>
         <w:rPr>
@@ -3997,7 +4529,25 @@
           <w:sz w:val="24"/>
           <w:szCs w:val="24"/>
         </w:rPr>
-        <w:t>Security within camps is essential. Incorporate AI-based surveillance systems and emergency communication tools to improve internal and external safety, drawing on the findings from Hossain et al. (2020). Real-time monitoring systems can be used to detect threats and vulnerabilities early, while community-based approaches could improve trust in security efforts.</w:t>
+        <w:t xml:space="preserve">Security within camps is essential. Incorporate AI-based surveillance systems and emergency communication tools to improve internal and external safety, drawing on the findings from Hossain et al. (2020). Real-time monitoring systems can </w:t>
+      </w:r>
+      <w:proofErr w:type="gramStart"/>
+      <w:r>
+        <w:rPr>
+          <w:rFonts w:ascii="Times New Roman" w:eastAsia="Times New Roman" w:hAnsi="Symbol" w:cs="Times New Roman"/>
+          <w:sz w:val="24"/>
+          <w:szCs w:val="24"/>
+        </w:rPr>
+        <w:t>be used</w:t>
+      </w:r>
+      <w:proofErr w:type="gramEnd"/>
+      <w:r>
+        <w:rPr>
+          <w:rFonts w:ascii="Times New Roman" w:eastAsia="Times New Roman" w:hAnsi="Symbol" w:cs="Times New Roman"/>
+          <w:sz w:val="24"/>
+          <w:szCs w:val="24"/>
+        </w:rPr>
+        <w:t xml:space="preserve"> to detect threats and vulnerabilities early, while community-based approaches could improve trust in security efforts.</w:t>
       </w:r>
     </w:p>
     <w:p>
@@ -4078,7 +4628,7 @@
         <w:t xml:space="preserve"> (2024), education and mentorship programs can build skills, fostering social cohesion and economic independence. These programs should also focus on overcoming legal and cultural barriers, ensuring a supportive environment for both refugees and host communities.</w:t>
       </w:r>
     </w:p>
-    <w:bookmarkEnd w:id="1"/>
+    <w:bookmarkEnd w:id="3"/>
     <w:p>
       <w:pPr>
         <w:spacing w:before="120" w:after="120" w:line="240" w:lineRule="auto"/>
@@ -4100,7 +4650,7 @@
           <w:szCs w:val="24"/>
         </w:rPr>
       </w:pPr>
-      <w:bookmarkStart w:id="2" w:name="_Hlk177601664"/>
+      <w:bookmarkStart w:id="4" w:name="_Hlk177601664"/>
       <w:r>
         <w:rPr>
           <w:rFonts w:ascii="Times New Roman" w:hAnsi="Times New Roman" w:cs="Times New Roman"/>
@@ -4178,8 +4728,18 @@
           <w:sz w:val="24"/>
           <w:szCs w:val="24"/>
         </w:rPr>
-        <w:t>proposed solutions</w:t>
-      </w:r>
+        <w:t xml:space="preserve">proposed </w:t>
+      </w:r>
+      <w:proofErr w:type="gramStart"/>
+      <w:r>
+        <w:rPr>
+          <w:rFonts w:ascii="Times New Roman" w:eastAsia="Times New Roman" w:hAnsi="Times New Roman" w:cs="Times New Roman"/>
+          <w:sz w:val="24"/>
+          <w:szCs w:val="24"/>
+        </w:rPr>
+        <w:t>solutions</w:t>
+      </w:r>
+      <w:proofErr w:type="gramEnd"/>
     </w:p>
     <w:p>
       <w:pPr>
@@ -4239,7 +4799,7 @@
         </w:rPr>
         <w:t xml:space="preserve"> – Diagram of Proposed Ai driven accommodation system for Rohingya refugees</w:t>
       </w:r>
-      <w:bookmarkEnd w:id="2"/>
+      <w:bookmarkEnd w:id="4"/>
     </w:p>
     <w:sectPr>
       <w:pgSz w:w="12240" w:h="15840"/>
@@ -7887,6 +8447,7 @@
   <w:style w:type="character" w:default="1" w:styleId="DefaultParagraphFont">
     <w:name w:val="Default Paragraph Font"/>
     <w:uiPriority w:val="1"/>
+    <w:semiHidden/>
     <w:unhideWhenUsed/>
   </w:style>
   <w:style w:type="table" w:default="1" w:styleId="TableNormal">

</xml_diff>